<commit_message>
added requirements and github link
</commit_message>
<xml_diff>
--- a/Project_Submission.docx
+++ b/Project_Submission.docx
@@ -310,7 +310,6 @@
           <w:szCs w:val="28"/>
           <w:u w:val="single"/>
         </w:rPr>
-        <w:lastRenderedPageBreak/>
         <w:t>Project Description</w:t>
       </w:r>
     </w:p>
@@ -477,6 +476,64 @@
           <w:rFonts w:ascii="Times New Roman" w:hAnsi="Times New Roman" w:cs="Times New Roman"/>
           <w:sz w:val="28"/>
           <w:szCs w:val="28"/>
+        </w:rPr>
+      </w:pPr>
+    </w:p>
+    <w:p>
+      <w:pPr>
+        <w:spacing w:after="0" w:line="240" w:lineRule="auto"/>
+        <w:textAlignment w:val="baseline"/>
+        <w:rPr>
+          <w:rFonts w:ascii="Times New Roman" w:eastAsia="Times New Roman" w:hAnsi="Times New Roman" w:cs="Times New Roman"/>
+          <w:b/>
+          <w:bCs/>
+          <w:sz w:val="28"/>
+          <w:szCs w:val="28"/>
+          <w:u w:val="single"/>
+        </w:rPr>
+      </w:pPr>
+      <w:r>
+        <w:rPr>
+          <w:rFonts w:ascii="Times New Roman" w:eastAsia="Times New Roman" w:hAnsi="Times New Roman" w:cs="Times New Roman"/>
+          <w:b/>
+          <w:bCs/>
+          <w:sz w:val="28"/>
+          <w:szCs w:val="28"/>
+          <w:u w:val="single"/>
+        </w:rPr>
+        <w:t>GitHub Repo:</w:t>
+      </w:r>
+    </w:p>
+    <w:p>
+      <w:pPr>
+        <w:spacing w:after="0" w:line="240" w:lineRule="auto"/>
+        <w:textAlignment w:val="baseline"/>
+        <w:rPr>
+          <w:rFonts w:ascii="Times New Roman" w:eastAsia="Times New Roman" w:hAnsi="Times New Roman" w:cs="Times New Roman"/>
+          <w:sz w:val="24"/>
+          <w:szCs w:val="24"/>
+        </w:rPr>
+      </w:pPr>
+      <w:r>
+        <w:rPr>
+          <w:rFonts w:ascii="Times New Roman" w:eastAsia="Times New Roman" w:hAnsi="Times New Roman" w:cs="Times New Roman"/>
+          <w:sz w:val="24"/>
+          <w:szCs w:val="24"/>
+        </w:rPr>
+        <w:t>https://github.com/ZacharyMaeshima/3354-Sundial</w:t>
+      </w:r>
+    </w:p>
+    <w:p>
+      <w:pPr>
+        <w:spacing w:after="0" w:line="240" w:lineRule="auto"/>
+        <w:textAlignment w:val="baseline"/>
+        <w:rPr>
+          <w:rFonts w:ascii="Times New Roman" w:eastAsia="Times New Roman" w:hAnsi="Times New Roman" w:cs="Times New Roman"/>
+          <w:b/>
+          <w:bCs/>
+          <w:sz w:val="28"/>
+          <w:szCs w:val="28"/>
+          <w:u w:val="single"/>
         </w:rPr>
       </w:pPr>
     </w:p>
@@ -499,7 +556,6 @@
           <w:szCs w:val="28"/>
           <w:u w:val="single"/>
         </w:rPr>
-        <w:lastRenderedPageBreak/>
         <w:t>Delegated tasks:</w:t>
       </w:r>
       <w:r>
@@ -1393,267 +1449,663 @@
           <w:szCs w:val="28"/>
           <w:u w:val="single"/>
         </w:rPr>
+        <w:t>Software Process Model</w:t>
+      </w:r>
+    </w:p>
+    <w:p>
+      <w:pPr>
+        <w:spacing w:line="480" w:lineRule="auto"/>
+        <w:rPr>
+          <w:rFonts w:ascii="Times New Roman" w:hAnsi="Times New Roman" w:cs="Times New Roman"/>
+          <w:sz w:val="24"/>
+          <w:szCs w:val="24"/>
+        </w:rPr>
+      </w:pPr>
+      <w:r>
+        <w:rPr>
+          <w:rFonts w:ascii="Times New Roman" w:hAnsi="Times New Roman" w:cs="Times New Roman"/>
+          <w:sz w:val="24"/>
+          <w:szCs w:val="24"/>
+        </w:rPr>
+        <w:t xml:space="preserve">Prototyping was selected as our software development process model as per each iteration we could add updates and security features as well as any extra features later needed in the future. </w:t>
+      </w:r>
+      <w:r>
+        <w:rPr>
+          <w:rFonts w:ascii="Times New Roman" w:hAnsi="Times New Roman" w:cs="Times New Roman"/>
+          <w:sz w:val="24"/>
+          <w:szCs w:val="24"/>
+        </w:rPr>
+        <w:t>However,</w:t>
+      </w:r>
+      <w:r>
+        <w:rPr>
+          <w:rFonts w:ascii="Times New Roman" w:hAnsi="Times New Roman" w:cs="Times New Roman"/>
+          <w:sz w:val="24"/>
+          <w:szCs w:val="24"/>
+        </w:rPr>
+        <w:t xml:space="preserve"> we will be still relying on the agile development method for distributing the work and will have the scrum master to review the work and give feedback. As time progresses, updates </w:t>
+      </w:r>
+      <w:r>
+        <w:rPr>
+          <w:rFonts w:ascii="Times New Roman" w:hAnsi="Times New Roman" w:cs="Times New Roman"/>
+          <w:sz w:val="24"/>
+          <w:szCs w:val="24"/>
+        </w:rPr>
+        <w:t xml:space="preserve">will </w:t>
+      </w:r>
+      <w:r>
+        <w:rPr>
+          <w:rFonts w:ascii="Times New Roman" w:hAnsi="Times New Roman" w:cs="Times New Roman"/>
+          <w:sz w:val="24"/>
+          <w:szCs w:val="24"/>
+        </w:rPr>
+        <w:t xml:space="preserve"> be pushed to the app and any needed features developed in the future could be added per each update and the software process allows us to quickly develop working versions that can be pushed out to users. This allows users quick access to updated versions as time progresses and allows us a working version to be published.</w:t>
+      </w:r>
+    </w:p>
+    <w:p>
+      <w:pPr>
+        <w:spacing w:line="480" w:lineRule="auto"/>
+        <w:rPr>
+          <w:rFonts w:ascii="Times New Roman" w:hAnsi="Times New Roman" w:cs="Times New Roman"/>
+          <w:b/>
+          <w:bCs/>
+          <w:sz w:val="28"/>
+          <w:szCs w:val="28"/>
+          <w:u w:val="single"/>
+        </w:rPr>
+      </w:pPr>
+      <w:r>
+        <w:rPr>
+          <w:rFonts w:ascii="Times New Roman" w:hAnsi="Times New Roman" w:cs="Times New Roman"/>
+          <w:b/>
+          <w:bCs/>
+          <w:sz w:val="28"/>
+          <w:szCs w:val="28"/>
+          <w:u w:val="single"/>
+        </w:rPr>
+        <w:t>Project Requirements</w:t>
+      </w:r>
+    </w:p>
+    <w:p>
+      <w:pPr>
+        <w:spacing w:line="480" w:lineRule="auto"/>
+        <w:rPr>
+          <w:rFonts w:ascii="Times New Roman" w:hAnsi="Times New Roman" w:cs="Times New Roman"/>
+          <w:sz w:val="24"/>
+          <w:szCs w:val="24"/>
+        </w:rPr>
+      </w:pPr>
+      <w:r>
+        <w:rPr>
+          <w:rFonts w:ascii="Times New Roman" w:hAnsi="Times New Roman" w:cs="Times New Roman"/>
+          <w:sz w:val="24"/>
+          <w:szCs w:val="24"/>
+        </w:rPr>
+        <w:t>Functional Requirements</w:t>
+      </w:r>
+      <w:r>
+        <w:rPr>
+          <w:rFonts w:ascii="Times New Roman" w:hAnsi="Times New Roman" w:cs="Times New Roman"/>
+          <w:sz w:val="24"/>
+          <w:szCs w:val="24"/>
+        </w:rPr>
+        <w:t>:</w:t>
+      </w:r>
+    </w:p>
+    <w:p>
+      <w:pPr>
+        <w:pStyle w:val="ListParagraph"/>
+        <w:numPr>
+          <w:ilvl w:val="0"/>
+          <w:numId w:val="3"/>
+        </w:numPr>
+        <w:spacing w:line="480" w:lineRule="auto"/>
+        <w:rPr>
+          <w:rFonts w:ascii="Times New Roman" w:hAnsi="Times New Roman" w:cs="Times New Roman"/>
+          <w:sz w:val="24"/>
+          <w:szCs w:val="24"/>
+        </w:rPr>
+      </w:pPr>
+      <w:r>
+        <w:rPr>
+          <w:rFonts w:ascii="Times New Roman" w:hAnsi="Times New Roman" w:cs="Times New Roman"/>
+          <w:sz w:val="24"/>
+          <w:szCs w:val="24"/>
+        </w:rPr>
+        <w:t xml:space="preserve">The system should allow students to follow different </w:t>
+      </w:r>
+      <w:r>
+        <w:rPr>
+          <w:rFonts w:ascii="Times New Roman" w:hAnsi="Times New Roman" w:cs="Times New Roman"/>
+          <w:sz w:val="24"/>
+          <w:szCs w:val="24"/>
+        </w:rPr>
+        <w:t>organizations and</w:t>
+      </w:r>
+      <w:r>
+        <w:rPr>
+          <w:rFonts w:ascii="Times New Roman" w:hAnsi="Times New Roman" w:cs="Times New Roman"/>
+          <w:sz w:val="24"/>
+          <w:szCs w:val="24"/>
+        </w:rPr>
+        <w:t xml:space="preserve"> would add the organizations events to the student calendar.  </w:t>
+      </w:r>
+    </w:p>
+    <w:p>
+      <w:pPr>
+        <w:pStyle w:val="ListParagraph"/>
+        <w:numPr>
+          <w:ilvl w:val="0"/>
+          <w:numId w:val="3"/>
+        </w:numPr>
+        <w:spacing w:line="480" w:lineRule="auto"/>
+        <w:rPr>
+          <w:rFonts w:ascii="Times New Roman" w:hAnsi="Times New Roman" w:cs="Times New Roman"/>
+          <w:sz w:val="24"/>
+          <w:szCs w:val="24"/>
+        </w:rPr>
+      </w:pPr>
+      <w:r>
+        <w:rPr>
+          <w:rFonts w:ascii="Times New Roman" w:hAnsi="Times New Roman" w:cs="Times New Roman"/>
+          <w:sz w:val="24"/>
+          <w:szCs w:val="24"/>
+        </w:rPr>
+        <w:t>The system should merge the student work schedule and class schedule.</w:t>
+      </w:r>
+    </w:p>
+    <w:p>
+      <w:pPr>
+        <w:pStyle w:val="ListParagraph"/>
+        <w:numPr>
+          <w:ilvl w:val="0"/>
+          <w:numId w:val="3"/>
+        </w:numPr>
+        <w:spacing w:line="480" w:lineRule="auto"/>
+        <w:rPr>
+          <w:rFonts w:ascii="Times New Roman" w:hAnsi="Times New Roman" w:cs="Times New Roman"/>
+          <w:sz w:val="24"/>
+          <w:szCs w:val="24"/>
+        </w:rPr>
+      </w:pPr>
+      <w:r>
+        <w:rPr>
+          <w:rFonts w:ascii="Times New Roman" w:hAnsi="Times New Roman" w:cs="Times New Roman"/>
+          <w:sz w:val="24"/>
+          <w:szCs w:val="24"/>
+        </w:rPr>
+        <w:t>The system should suggest events based on user preference.</w:t>
+      </w:r>
+    </w:p>
+    <w:p>
+      <w:pPr>
+        <w:pStyle w:val="ListParagraph"/>
+        <w:numPr>
+          <w:ilvl w:val="0"/>
+          <w:numId w:val="3"/>
+        </w:numPr>
+        <w:spacing w:line="480" w:lineRule="auto"/>
+        <w:rPr>
+          <w:rFonts w:ascii="Times New Roman" w:hAnsi="Times New Roman" w:cs="Times New Roman"/>
+          <w:sz w:val="24"/>
+          <w:szCs w:val="24"/>
+        </w:rPr>
+      </w:pPr>
+      <w:r>
+        <w:rPr>
+          <w:rFonts w:ascii="Times New Roman" w:hAnsi="Times New Roman" w:cs="Times New Roman"/>
+          <w:sz w:val="24"/>
+          <w:szCs w:val="24"/>
+        </w:rPr>
+        <w:t>The system should suggest the best times for a student to study and work on assignments.</w:t>
+      </w:r>
+    </w:p>
+    <w:p>
+      <w:pPr>
+        <w:pStyle w:val="ListParagraph"/>
+        <w:numPr>
+          <w:ilvl w:val="0"/>
+          <w:numId w:val="3"/>
+        </w:numPr>
+        <w:spacing w:line="480" w:lineRule="auto"/>
+        <w:rPr>
+          <w:rFonts w:ascii="Times New Roman" w:hAnsi="Times New Roman" w:cs="Times New Roman"/>
+          <w:sz w:val="24"/>
+          <w:szCs w:val="24"/>
+        </w:rPr>
+      </w:pPr>
+      <w:r>
+        <w:rPr>
+          <w:rFonts w:ascii="Times New Roman" w:hAnsi="Times New Roman" w:cs="Times New Roman"/>
+          <w:sz w:val="24"/>
+          <w:szCs w:val="24"/>
+        </w:rPr>
+        <w:t>The user should be able to set preference for event suggestions.</w:t>
+      </w:r>
+    </w:p>
+    <w:p>
+      <w:pPr>
+        <w:pStyle w:val="ListParagraph"/>
+        <w:numPr>
+          <w:ilvl w:val="0"/>
+          <w:numId w:val="3"/>
+        </w:numPr>
+        <w:spacing w:line="480" w:lineRule="auto"/>
+        <w:rPr>
+          <w:rFonts w:ascii="Times New Roman" w:hAnsi="Times New Roman" w:cs="Times New Roman"/>
+          <w:sz w:val="24"/>
+          <w:szCs w:val="24"/>
+        </w:rPr>
+      </w:pPr>
+      <w:r>
+        <w:rPr>
+          <w:rFonts w:ascii="Times New Roman" w:hAnsi="Times New Roman" w:cs="Times New Roman"/>
+          <w:sz w:val="24"/>
+          <w:szCs w:val="24"/>
+        </w:rPr>
+        <w:t>The system should allow for push notifications for scheduled events.</w:t>
+      </w:r>
+    </w:p>
+    <w:p>
+      <w:pPr>
+        <w:spacing w:line="480" w:lineRule="auto"/>
+        <w:rPr>
+          <w:rFonts w:ascii="Times New Roman" w:hAnsi="Times New Roman" w:cs="Times New Roman"/>
+          <w:sz w:val="24"/>
+          <w:szCs w:val="24"/>
+        </w:rPr>
+      </w:pPr>
+    </w:p>
+    <w:p>
+      <w:pPr>
+        <w:spacing w:line="480" w:lineRule="auto"/>
+        <w:rPr>
+          <w:rFonts w:ascii="Times New Roman" w:hAnsi="Times New Roman" w:cs="Times New Roman"/>
+          <w:sz w:val="24"/>
+          <w:szCs w:val="24"/>
+        </w:rPr>
+      </w:pPr>
+      <w:r>
+        <w:rPr>
+          <w:rFonts w:ascii="Times New Roman" w:hAnsi="Times New Roman" w:cs="Times New Roman"/>
+          <w:sz w:val="24"/>
+          <w:szCs w:val="24"/>
+        </w:rPr>
+        <w:t>Non-Functional Requirements</w:t>
+      </w:r>
+      <w:r>
+        <w:rPr>
+          <w:rFonts w:ascii="Times New Roman" w:hAnsi="Times New Roman" w:cs="Times New Roman"/>
+          <w:sz w:val="24"/>
+          <w:szCs w:val="24"/>
+        </w:rPr>
+        <w:t>:</w:t>
+      </w:r>
+    </w:p>
+    <w:p>
+      <w:pPr>
+        <w:pStyle w:val="ListParagraph"/>
+        <w:numPr>
+          <w:ilvl w:val="0"/>
+          <w:numId w:val="4"/>
+        </w:numPr>
+        <w:spacing w:line="480" w:lineRule="auto"/>
+        <w:rPr>
+          <w:rFonts w:ascii="Times New Roman" w:hAnsi="Times New Roman" w:cs="Times New Roman"/>
+          <w:sz w:val="24"/>
+          <w:szCs w:val="24"/>
+        </w:rPr>
+      </w:pPr>
+      <w:r>
+        <w:rPr>
+          <w:rFonts w:ascii="Times New Roman" w:hAnsi="Times New Roman" w:cs="Times New Roman"/>
+          <w:sz w:val="24"/>
+          <w:szCs w:val="24"/>
+        </w:rPr>
+        <w:t>The system must allow for secure login through a change of password if they have not changed it within the last six months.</w:t>
+      </w:r>
+    </w:p>
+    <w:p>
+      <w:pPr>
+        <w:pStyle w:val="ListParagraph"/>
+        <w:numPr>
+          <w:ilvl w:val="0"/>
+          <w:numId w:val="4"/>
+        </w:numPr>
+        <w:spacing w:line="480" w:lineRule="auto"/>
+        <w:rPr>
+          <w:rFonts w:ascii="Times New Roman" w:hAnsi="Times New Roman" w:cs="Times New Roman"/>
+          <w:sz w:val="24"/>
+          <w:szCs w:val="24"/>
+        </w:rPr>
+      </w:pPr>
+      <w:r>
+        <w:rPr>
+          <w:rFonts w:ascii="Times New Roman" w:hAnsi="Times New Roman" w:cs="Times New Roman"/>
+          <w:sz w:val="24"/>
+          <w:szCs w:val="24"/>
+        </w:rPr>
+        <w:t>The system must allow for only the student to view and update their calendar events.</w:t>
+      </w:r>
+    </w:p>
+    <w:p>
+      <w:pPr>
+        <w:pStyle w:val="ListParagraph"/>
+        <w:numPr>
+          <w:ilvl w:val="0"/>
+          <w:numId w:val="4"/>
+        </w:numPr>
+        <w:spacing w:line="480" w:lineRule="auto"/>
+        <w:rPr>
+          <w:rFonts w:ascii="Times New Roman" w:hAnsi="Times New Roman" w:cs="Times New Roman"/>
+          <w:sz w:val="24"/>
+          <w:szCs w:val="24"/>
+        </w:rPr>
+      </w:pPr>
+      <w:r>
+        <w:rPr>
+          <w:rFonts w:ascii="Times New Roman" w:hAnsi="Times New Roman" w:cs="Times New Roman"/>
+          <w:sz w:val="24"/>
+          <w:szCs w:val="24"/>
+        </w:rPr>
+        <w:t xml:space="preserve">Passwords shall never be viewable at any point of entry or at any other time.  </w:t>
+      </w:r>
+    </w:p>
+    <w:p>
+      <w:pPr>
+        <w:pStyle w:val="ListParagraph"/>
+        <w:numPr>
+          <w:ilvl w:val="0"/>
+          <w:numId w:val="4"/>
+        </w:numPr>
+        <w:spacing w:line="480" w:lineRule="auto"/>
+        <w:rPr>
+          <w:rFonts w:ascii="Times New Roman" w:hAnsi="Times New Roman" w:cs="Times New Roman"/>
+          <w:sz w:val="24"/>
+          <w:szCs w:val="24"/>
+        </w:rPr>
+      </w:pPr>
+      <w:r>
+        <w:rPr>
+          <w:rFonts w:ascii="Times New Roman" w:hAnsi="Times New Roman" w:cs="Times New Roman"/>
+          <w:sz w:val="24"/>
+          <w:szCs w:val="24"/>
+        </w:rPr>
+        <w:t>The system must be accessible to people with disabilities in Accordance with the Disabilities Act of 1990.</w:t>
+      </w:r>
+    </w:p>
+    <w:p>
+      <w:pPr>
+        <w:pStyle w:val="ListParagraph"/>
+        <w:numPr>
+          <w:ilvl w:val="0"/>
+          <w:numId w:val="4"/>
+        </w:numPr>
+        <w:spacing w:line="480" w:lineRule="auto"/>
+        <w:rPr>
+          <w:rFonts w:ascii="Times New Roman" w:hAnsi="Times New Roman" w:cs="Times New Roman"/>
+          <w:sz w:val="24"/>
+          <w:szCs w:val="24"/>
+        </w:rPr>
+      </w:pPr>
+      <w:r>
+        <w:rPr>
+          <w:rFonts w:ascii="Times New Roman" w:hAnsi="Times New Roman" w:cs="Times New Roman"/>
+          <w:sz w:val="24"/>
+          <w:szCs w:val="24"/>
+        </w:rPr>
+        <w:t>The system must be accessible to people with different vision needs, allowing the user to</w:t>
+      </w:r>
+    </w:p>
+    <w:p>
+      <w:pPr>
+        <w:pStyle w:val="ListParagraph"/>
+        <w:numPr>
+          <w:ilvl w:val="1"/>
+          <w:numId w:val="4"/>
+        </w:numPr>
+        <w:spacing w:line="480" w:lineRule="auto"/>
+        <w:rPr>
+          <w:rFonts w:ascii="Times New Roman" w:hAnsi="Times New Roman" w:cs="Times New Roman"/>
+          <w:sz w:val="24"/>
+          <w:szCs w:val="24"/>
+        </w:rPr>
+      </w:pPr>
+      <w:r>
+        <w:rPr>
+          <w:rFonts w:ascii="Times New Roman" w:hAnsi="Times New Roman" w:cs="Times New Roman"/>
+          <w:sz w:val="24"/>
+          <w:szCs w:val="24"/>
+        </w:rPr>
+        <w:t>Change the font size without truncating text.</w:t>
+      </w:r>
+    </w:p>
+    <w:p>
+      <w:pPr>
+        <w:pStyle w:val="ListParagraph"/>
+        <w:numPr>
+          <w:ilvl w:val="1"/>
+          <w:numId w:val="4"/>
+        </w:numPr>
+        <w:spacing w:line="480" w:lineRule="auto"/>
+        <w:rPr>
+          <w:rFonts w:ascii="Times New Roman" w:hAnsi="Times New Roman" w:cs="Times New Roman"/>
+          <w:sz w:val="24"/>
+          <w:szCs w:val="24"/>
+        </w:rPr>
+      </w:pPr>
+      <w:r>
+        <w:rPr>
+          <w:rFonts w:ascii="Times New Roman" w:hAnsi="Times New Roman" w:cs="Times New Roman"/>
+          <w:sz w:val="24"/>
+          <w:szCs w:val="24"/>
+        </w:rPr>
+        <w:t>Use a screen reader to read aloud information displayed.</w:t>
+      </w:r>
+    </w:p>
+    <w:p>
+      <w:pPr>
+        <w:pStyle w:val="ListParagraph"/>
+        <w:numPr>
+          <w:ilvl w:val="0"/>
+          <w:numId w:val="4"/>
+        </w:numPr>
+        <w:spacing w:line="480" w:lineRule="auto"/>
+        <w:rPr>
+          <w:rFonts w:ascii="Times New Roman" w:hAnsi="Times New Roman" w:cs="Times New Roman"/>
+          <w:sz w:val="24"/>
+          <w:szCs w:val="24"/>
+        </w:rPr>
+      </w:pPr>
+      <w:r>
+        <w:rPr>
+          <w:rFonts w:ascii="Times New Roman" w:hAnsi="Times New Roman" w:cs="Times New Roman"/>
+          <w:sz w:val="24"/>
+          <w:szCs w:val="24"/>
+        </w:rPr>
+        <w:t xml:space="preserve">The system shall be accessible to people who are color blind, to the extent that they should be able to discern all text and other information displayed.  </w:t>
+      </w:r>
+    </w:p>
+    <w:p>
+      <w:pPr>
+        <w:pStyle w:val="ListParagraph"/>
+        <w:numPr>
+          <w:ilvl w:val="0"/>
+          <w:numId w:val="4"/>
+        </w:numPr>
+        <w:spacing w:line="480" w:lineRule="auto"/>
+        <w:rPr>
+          <w:rFonts w:ascii="Times New Roman" w:hAnsi="Times New Roman" w:cs="Times New Roman"/>
+          <w:sz w:val="24"/>
+          <w:szCs w:val="24"/>
+        </w:rPr>
+      </w:pPr>
+      <w:r>
+        <w:rPr>
+          <w:rFonts w:ascii="Times New Roman" w:hAnsi="Times New Roman" w:cs="Times New Roman"/>
+          <w:sz w:val="24"/>
+          <w:szCs w:val="24"/>
+        </w:rPr>
+        <w:t xml:space="preserve">The system must be available, except for scheduled maintenance outages announced a week prior to outage. </w:t>
+      </w:r>
+    </w:p>
+    <w:p>
+      <w:pPr>
+        <w:pStyle w:val="ListParagraph"/>
+        <w:numPr>
+          <w:ilvl w:val="0"/>
+          <w:numId w:val="4"/>
+        </w:numPr>
+        <w:spacing w:line="480" w:lineRule="auto"/>
+        <w:rPr>
+          <w:rFonts w:ascii="Times New Roman" w:hAnsi="Times New Roman" w:cs="Times New Roman"/>
+          <w:sz w:val="24"/>
+          <w:szCs w:val="24"/>
+        </w:rPr>
+      </w:pPr>
+      <w:r>
+        <w:rPr>
+          <w:rFonts w:ascii="Times New Roman" w:hAnsi="Times New Roman" w:cs="Times New Roman"/>
+          <w:sz w:val="24"/>
+          <w:szCs w:val="24"/>
+        </w:rPr>
+        <w:t>Only selected organization admin can edit an organization page or calendar.</w:t>
+      </w:r>
+    </w:p>
+    <w:p>
+      <w:pPr>
+        <w:pStyle w:val="ListParagraph"/>
+        <w:numPr>
+          <w:ilvl w:val="0"/>
+          <w:numId w:val="4"/>
+        </w:numPr>
+        <w:spacing w:line="480" w:lineRule="auto"/>
+        <w:rPr>
+          <w:rFonts w:ascii="Times New Roman" w:hAnsi="Times New Roman" w:cs="Times New Roman"/>
+          <w:sz w:val="24"/>
+          <w:szCs w:val="24"/>
+        </w:rPr>
+      </w:pPr>
+      <w:r>
+        <w:rPr>
+          <w:rFonts w:ascii="Times New Roman" w:hAnsi="Times New Roman" w:cs="Times New Roman"/>
+          <w:sz w:val="24"/>
+          <w:szCs w:val="24"/>
+        </w:rPr>
+        <w:t>The system must allow for troubleshooting through phone, email, and messaging.</w:t>
+      </w:r>
+    </w:p>
+    <w:p>
+      <w:pPr>
+        <w:pStyle w:val="ListParagraph"/>
+        <w:numPr>
+          <w:ilvl w:val="0"/>
+          <w:numId w:val="4"/>
+        </w:numPr>
+        <w:spacing w:line="480" w:lineRule="auto"/>
+        <w:rPr>
+          <w:rFonts w:ascii="Times New Roman" w:hAnsi="Times New Roman" w:cs="Times New Roman"/>
+          <w:sz w:val="24"/>
+          <w:szCs w:val="24"/>
+        </w:rPr>
+      </w:pPr>
+      <w:r>
+        <w:rPr>
+          <w:rFonts w:ascii="Times New Roman" w:hAnsi="Times New Roman" w:cs="Times New Roman"/>
+          <w:sz w:val="24"/>
+          <w:szCs w:val="24"/>
+        </w:rPr>
+        <w:t>The system must be scalable to allow for increasing user growth.</w:t>
+      </w:r>
+    </w:p>
+    <w:p>
+      <w:pPr>
+        <w:pStyle w:val="ListParagraph"/>
+        <w:numPr>
+          <w:ilvl w:val="0"/>
+          <w:numId w:val="4"/>
+        </w:numPr>
+        <w:spacing w:line="480" w:lineRule="auto"/>
+        <w:rPr>
+          <w:rFonts w:ascii="Times New Roman" w:hAnsi="Times New Roman" w:cs="Times New Roman"/>
+          <w:sz w:val="24"/>
+          <w:szCs w:val="24"/>
+        </w:rPr>
+      </w:pPr>
+      <w:r>
+        <w:rPr>
+          <w:rFonts w:ascii="Times New Roman" w:hAnsi="Times New Roman" w:cs="Times New Roman"/>
+          <w:sz w:val="24"/>
+          <w:szCs w:val="24"/>
+        </w:rPr>
+        <w:t>It shall be possible for users to install the application with no special expertise and shall be convenient for the user.</w:t>
+      </w:r>
+    </w:p>
+    <w:p>
+      <w:pPr>
+        <w:pStyle w:val="ListParagraph"/>
+        <w:numPr>
+          <w:ilvl w:val="0"/>
+          <w:numId w:val="4"/>
+        </w:numPr>
+        <w:spacing w:line="480" w:lineRule="auto"/>
+        <w:rPr>
+          <w:rFonts w:ascii="Times New Roman" w:hAnsi="Times New Roman" w:cs="Times New Roman"/>
+          <w:sz w:val="24"/>
+          <w:szCs w:val="24"/>
+        </w:rPr>
+      </w:pPr>
+      <w:r>
+        <w:rPr>
+          <w:rFonts w:ascii="Times New Roman" w:hAnsi="Times New Roman" w:cs="Times New Roman"/>
+          <w:sz w:val="24"/>
+          <w:szCs w:val="24"/>
+        </w:rPr>
+        <w:t>The system shall not use pictures or icons that are considered offensive.</w:t>
+      </w:r>
+    </w:p>
+    <w:p>
+      <w:pPr>
+        <w:spacing w:line="480" w:lineRule="auto"/>
+        <w:rPr>
+          <w:rFonts w:ascii="Times New Roman" w:hAnsi="Times New Roman" w:cs="Times New Roman"/>
+          <w:sz w:val="24"/>
+          <w:szCs w:val="24"/>
+        </w:rPr>
+      </w:pPr>
+    </w:p>
+    <w:p>
+      <w:pPr>
+        <w:spacing w:line="480" w:lineRule="auto"/>
+        <w:jc w:val="both"/>
+        <w:rPr>
+          <w:rFonts w:ascii="Times New Roman" w:hAnsi="Times New Roman" w:cs="Times New Roman"/>
+          <w:sz w:val="28"/>
+          <w:szCs w:val="28"/>
+        </w:rPr>
+      </w:pPr>
+    </w:p>
+    <w:p>
+      <w:pPr>
+        <w:spacing w:line="480" w:lineRule="auto"/>
+        <w:jc w:val="both"/>
+        <w:rPr>
+          <w:rFonts w:ascii="Times New Roman" w:hAnsi="Times New Roman" w:cs="Times New Roman"/>
+          <w:b/>
+          <w:sz w:val="28"/>
+          <w:szCs w:val="28"/>
+          <w:u w:val="single"/>
+        </w:rPr>
+      </w:pPr>
+      <w:r>
+        <w:rPr>
+          <w:rFonts w:ascii="Times New Roman" w:hAnsi="Times New Roman" w:cs="Times New Roman"/>
+          <w:b/>
+          <w:sz w:val="28"/>
+          <w:szCs w:val="28"/>
+          <w:u w:val="single"/>
+        </w:rPr>
         <w:lastRenderedPageBreak/>
-        <w:t>Software Process Model</w:t>
-      </w:r>
-    </w:p>
-    <w:p>
-      <w:pPr>
-        <w:spacing w:line="480" w:lineRule="auto"/>
-        <w:rPr>
-          <w:rFonts w:ascii="Times New Roman" w:hAnsi="Times New Roman" w:cs="Times New Roman"/>
-          <w:sz w:val="24"/>
-          <w:szCs w:val="24"/>
-        </w:rPr>
-      </w:pPr>
-      <w:r>
-        <w:rPr>
-          <w:rFonts w:ascii="Times New Roman" w:hAnsi="Times New Roman" w:cs="Times New Roman"/>
-          <w:sz w:val="24"/>
-          <w:szCs w:val="24"/>
-        </w:rPr>
-        <w:t xml:space="preserve">Prototyping was selected as our </w:t>
-      </w:r>
-      <w:r>
-        <w:rPr>
-          <w:rFonts w:ascii="Times New Roman" w:hAnsi="Times New Roman" w:cs="Times New Roman"/>
-          <w:sz w:val="24"/>
-          <w:szCs w:val="24"/>
-        </w:rPr>
-        <w:t xml:space="preserve">software </w:t>
-      </w:r>
-      <w:r>
-        <w:rPr>
-          <w:rFonts w:ascii="Times New Roman" w:hAnsi="Times New Roman" w:cs="Times New Roman"/>
-          <w:sz w:val="24"/>
-          <w:szCs w:val="24"/>
-        </w:rPr>
-        <w:t xml:space="preserve">development </w:t>
-      </w:r>
-      <w:r>
-        <w:rPr>
-          <w:rFonts w:ascii="Times New Roman" w:hAnsi="Times New Roman" w:cs="Times New Roman"/>
-          <w:sz w:val="24"/>
-          <w:szCs w:val="24"/>
-        </w:rPr>
-        <w:t>process</w:t>
-      </w:r>
-      <w:r>
-        <w:rPr>
-          <w:rFonts w:ascii="Times New Roman" w:hAnsi="Times New Roman" w:cs="Times New Roman"/>
-          <w:sz w:val="24"/>
-          <w:szCs w:val="24"/>
-        </w:rPr>
-        <w:t xml:space="preserve"> model</w:t>
-      </w:r>
-      <w:r>
-        <w:rPr>
-          <w:rFonts w:ascii="Times New Roman" w:hAnsi="Times New Roman" w:cs="Times New Roman"/>
-          <w:sz w:val="24"/>
-          <w:szCs w:val="24"/>
-        </w:rPr>
-        <w:t xml:space="preserve"> as per each iteration we could add updates and security features as well as any extra features later needed in the future.</w:t>
-      </w:r>
-      <w:r>
-        <w:rPr>
-          <w:rFonts w:ascii="Times New Roman" w:hAnsi="Times New Roman" w:cs="Times New Roman"/>
-          <w:sz w:val="24"/>
-          <w:szCs w:val="24"/>
-        </w:rPr>
-        <w:t xml:space="preserve"> </w:t>
-      </w:r>
-      <w:r>
-        <w:rPr>
-          <w:rFonts w:ascii="Times New Roman" w:hAnsi="Times New Roman" w:cs="Times New Roman"/>
-          <w:sz w:val="24"/>
-          <w:szCs w:val="24"/>
-        </w:rPr>
-        <w:t>However,</w:t>
-      </w:r>
-      <w:r>
-        <w:rPr>
-          <w:rFonts w:ascii="Times New Roman" w:hAnsi="Times New Roman" w:cs="Times New Roman"/>
-          <w:sz w:val="24"/>
-          <w:szCs w:val="24"/>
-        </w:rPr>
-        <w:t xml:space="preserve"> we will be still relying on the agile development method for distributing the work and will have the scrum master to review the work and give feedback.</w:t>
-      </w:r>
-      <w:r>
-        <w:rPr>
-          <w:rFonts w:ascii="Times New Roman" w:hAnsi="Times New Roman" w:cs="Times New Roman"/>
-          <w:sz w:val="24"/>
-          <w:szCs w:val="24"/>
-        </w:rPr>
-        <w:t xml:space="preserve"> As time progresses, updates </w:t>
-      </w:r>
-      <w:r>
-        <w:rPr>
-          <w:rFonts w:ascii="Times New Roman" w:hAnsi="Times New Roman" w:cs="Times New Roman"/>
-          <w:sz w:val="24"/>
-          <w:szCs w:val="24"/>
-        </w:rPr>
-        <w:t xml:space="preserve">will </w:t>
-      </w:r>
-      <w:r>
-        <w:rPr>
-          <w:rFonts w:ascii="Times New Roman" w:hAnsi="Times New Roman" w:cs="Times New Roman"/>
-          <w:sz w:val="24"/>
-          <w:szCs w:val="24"/>
-        </w:rPr>
-        <w:t xml:space="preserve"> b</w:t>
-      </w:r>
-      <w:bookmarkStart w:id="0" w:name="_GoBack"/>
-      <w:bookmarkEnd w:id="0"/>
-      <w:r>
-        <w:rPr>
-          <w:rFonts w:ascii="Times New Roman" w:hAnsi="Times New Roman" w:cs="Times New Roman"/>
-          <w:sz w:val="24"/>
-          <w:szCs w:val="24"/>
-        </w:rPr>
-        <w:t>e pushed to the app and any needed features developed in the future could be added per each update and the software process allows us to quickly develop working versions that can be pushed out to users. This allows users quick access to updated versions as time progresses and allows us a working version to be published.</w:t>
-      </w:r>
-    </w:p>
-    <w:p>
-      <w:pPr>
-        <w:spacing w:line="480" w:lineRule="auto"/>
-        <w:jc w:val="both"/>
-        <w:rPr>
-          <w:rFonts w:ascii="Times New Roman" w:hAnsi="Times New Roman" w:cs="Times New Roman"/>
-          <w:sz w:val="24"/>
-          <w:szCs w:val="24"/>
-        </w:rPr>
-      </w:pPr>
-    </w:p>
-    <w:p>
-      <w:pPr>
-        <w:spacing w:line="480" w:lineRule="auto"/>
-        <w:jc w:val="both"/>
-        <w:rPr>
-          <w:rFonts w:ascii="Times New Roman" w:hAnsi="Times New Roman" w:cs="Times New Roman"/>
-          <w:sz w:val="28"/>
-          <w:szCs w:val="28"/>
-        </w:rPr>
-      </w:pPr>
-    </w:p>
-    <w:p>
-      <w:pPr>
-        <w:spacing w:line="480" w:lineRule="auto"/>
-        <w:jc w:val="both"/>
-        <w:rPr>
-          <w:rFonts w:ascii="Times New Roman" w:hAnsi="Times New Roman" w:cs="Times New Roman"/>
-          <w:sz w:val="28"/>
-          <w:szCs w:val="28"/>
-        </w:rPr>
-      </w:pPr>
-    </w:p>
-    <w:p>
-      <w:pPr>
-        <w:spacing w:line="480" w:lineRule="auto"/>
-        <w:jc w:val="both"/>
-        <w:rPr>
-          <w:rFonts w:ascii="Times New Roman" w:hAnsi="Times New Roman" w:cs="Times New Roman"/>
-          <w:sz w:val="28"/>
-          <w:szCs w:val="28"/>
-        </w:rPr>
-      </w:pPr>
-    </w:p>
-    <w:p>
-      <w:pPr>
-        <w:spacing w:line="480" w:lineRule="auto"/>
-        <w:jc w:val="both"/>
-        <w:rPr>
-          <w:rFonts w:ascii="Times New Roman" w:hAnsi="Times New Roman" w:cs="Times New Roman"/>
-          <w:sz w:val="28"/>
-          <w:szCs w:val="28"/>
-        </w:rPr>
-      </w:pPr>
-    </w:p>
-    <w:p>
-      <w:pPr>
-        <w:spacing w:line="480" w:lineRule="auto"/>
-        <w:jc w:val="both"/>
-        <w:rPr>
-          <w:rFonts w:ascii="Times New Roman" w:hAnsi="Times New Roman" w:cs="Times New Roman"/>
-          <w:sz w:val="28"/>
-          <w:szCs w:val="28"/>
-        </w:rPr>
-      </w:pPr>
-    </w:p>
-    <w:p>
-      <w:pPr>
-        <w:spacing w:line="480" w:lineRule="auto"/>
-        <w:jc w:val="both"/>
-        <w:rPr>
-          <w:rFonts w:ascii="Times New Roman" w:hAnsi="Times New Roman" w:cs="Times New Roman"/>
-          <w:sz w:val="28"/>
-          <w:szCs w:val="28"/>
-        </w:rPr>
-      </w:pPr>
-    </w:p>
-    <w:p>
-      <w:pPr>
-        <w:spacing w:line="480" w:lineRule="auto"/>
-        <w:jc w:val="both"/>
-        <w:rPr>
-          <w:rFonts w:ascii="Times New Roman" w:hAnsi="Times New Roman" w:cs="Times New Roman"/>
-          <w:sz w:val="28"/>
-          <w:szCs w:val="28"/>
-        </w:rPr>
-      </w:pPr>
-    </w:p>
-    <w:p>
-      <w:pPr>
-        <w:spacing w:line="480" w:lineRule="auto"/>
-        <w:jc w:val="both"/>
-        <w:rPr>
-          <w:rFonts w:ascii="Times New Roman" w:hAnsi="Times New Roman" w:cs="Times New Roman"/>
-          <w:sz w:val="28"/>
-          <w:szCs w:val="28"/>
-        </w:rPr>
-      </w:pPr>
-    </w:p>
-    <w:p>
-      <w:pPr>
-        <w:spacing w:line="480" w:lineRule="auto"/>
-        <w:jc w:val="both"/>
-        <w:rPr>
-          <w:rFonts w:ascii="Times New Roman" w:hAnsi="Times New Roman" w:cs="Times New Roman"/>
-          <w:sz w:val="28"/>
-          <w:szCs w:val="28"/>
-        </w:rPr>
-      </w:pPr>
-    </w:p>
-    <w:p>
-      <w:pPr>
-        <w:spacing w:line="480" w:lineRule="auto"/>
-        <w:jc w:val="both"/>
-        <w:rPr>
-          <w:rFonts w:ascii="Times New Roman" w:hAnsi="Times New Roman" w:cs="Times New Roman"/>
-          <w:sz w:val="28"/>
-          <w:szCs w:val="28"/>
-        </w:rPr>
-      </w:pPr>
-    </w:p>
-    <w:p>
-      <w:pPr>
-        <w:spacing w:line="480" w:lineRule="auto"/>
-        <w:jc w:val="both"/>
-        <w:rPr>
-          <w:rFonts w:ascii="Times New Roman" w:hAnsi="Times New Roman" w:cs="Times New Roman"/>
-          <w:b/>
-          <w:sz w:val="28"/>
-          <w:szCs w:val="28"/>
-          <w:u w:val="single"/>
-        </w:rPr>
-      </w:pPr>
-      <w:r>
-        <w:rPr>
-          <w:rFonts w:ascii="Times New Roman" w:hAnsi="Times New Roman" w:cs="Times New Roman"/>
-          <w:b/>
-          <w:sz w:val="28"/>
-          <w:szCs w:val="28"/>
-          <w:u w:val="single"/>
-        </w:rPr>
         <w:t>Use Case Diagram</w:t>
       </w:r>
     </w:p>
@@ -1779,6 +2231,7 @@
           <w:szCs w:val="28"/>
           <w:u w:val="single"/>
         </w:rPr>
+        <w:lastRenderedPageBreak/>
         <w:t>Sequence Diagram:</w:t>
       </w:r>
     </w:p>
@@ -2092,23 +2545,14 @@
         <w:jc w:val="both"/>
         <w:rPr>
           <w:rFonts w:ascii="Times New Roman" w:hAnsi="Times New Roman" w:cs="Times New Roman"/>
-          <w:sz w:val="28"/>
-          <w:szCs w:val="28"/>
-        </w:rPr>
-      </w:pPr>
-    </w:p>
-    <w:p>
-      <w:pPr>
-        <w:spacing w:line="480" w:lineRule="auto"/>
-        <w:jc w:val="both"/>
-        <w:rPr>
-          <w:rFonts w:ascii="Times New Roman" w:hAnsi="Times New Roman" w:cs="Times New Roman"/>
           <w:b/>
           <w:sz w:val="28"/>
           <w:szCs w:val="28"/>
           <w:u w:val="single"/>
         </w:rPr>
       </w:pPr>
+      <w:bookmarkStart w:id="0" w:name="_GoBack"/>
+      <w:bookmarkEnd w:id="0"/>
       <w:r>
         <w:rPr>
           <w:rFonts w:ascii="Times New Roman" w:hAnsi="Times New Roman" w:cs="Times New Roman"/>
@@ -2346,6 +2790,184 @@
 <file path=word/numbering.xml><?xml version="1.0" encoding="utf-8"?>
 <w:numbering xmlns:wpc="http://schemas.microsoft.com/office/word/2010/wordprocessingCanvas" xmlns:cx="http://schemas.microsoft.com/office/drawing/2014/chartex" xmlns:cx1="http://schemas.microsoft.com/office/drawing/2015/9/8/chartex" xmlns:cx2="http://schemas.microsoft.com/office/drawing/2015/10/21/chartex" xmlns:cx3="http://schemas.microsoft.com/office/drawing/2016/5/9/chartex" xmlns:cx4="http://schemas.microsoft.com/office/drawing/2016/5/10/chartex" xmlns:cx5="http://schemas.microsoft.com/office/drawing/2016/5/11/chartex" xmlns:cx6="http://schemas.microsoft.com/office/drawing/2016/5/12/chartex" xmlns:cx7="http://schemas.microsoft.com/office/drawing/2016/5/13/chartex" xmlns:cx8="http://schemas.microsoft.com/office/drawing/2016/5/14/chartex" xmlns:mc="http://schemas.openxmlformats.org/markup-compatibility/2006" xmlns:aink="http://schemas.microsoft.com/office/drawing/2016/ink" xmlns:am3d="http://schemas.microsoft.com/office/drawing/2017/model3d" xmlns:o="urn:schemas-microsoft-com:office:office" xmlns:r="http://schemas.openxmlformats.org/officeDocument/2006/relationships" xmlns:m="http://schemas.openxmlformats.org/officeDocument/2006/math" xmlns:v="urn:schemas-microsoft-com:vml" xmlns:wp14="http://schemas.microsoft.com/office/word/2010/wordprocessingDrawing" xmlns:wp="http://schemas.openxmlformats.org/drawingml/2006/wordprocessingDrawing" xmlns:w10="urn:schemas-microsoft-com:office:word" xmlns:w="http://schemas.openxmlformats.org/wordprocessingml/2006/main" xmlns:w14="http://schemas.microsoft.com/office/word/2010/wordml" xmlns:w15="http://schemas.microsoft.com/office/word/2012/wordml" xmlns:w16cid="http://schemas.microsoft.com/office/word/2016/wordml/cid" xmlns:w16se="http://schemas.microsoft.com/office/word/2015/wordml/symex" xmlns:wpg="http://schemas.microsoft.com/office/word/2010/wordprocessingGroup" xmlns:wpi="http://schemas.microsoft.com/office/word/2010/wordprocessingInk" xmlns:wne="http://schemas.microsoft.com/office/word/2006/wordml" xmlns:wps="http://schemas.microsoft.com/office/word/2010/wordprocessingShape" mc:Ignorable="w14 w15 w16se w16cid wp14">
   <w:abstractNum w:abstractNumId="0" w15:restartNumberingAfterBreak="0">
+    <w:nsid w:val="28614DBC"/>
+    <w:multiLevelType w:val="hybridMultilevel"/>
+    <w:tmpl w:val="DD86F0C8"/>
+    <w:lvl w:ilvl="0" w:tplc="0409000F">
+      <w:start w:val="1"/>
+      <w:numFmt w:val="decimal"/>
+      <w:lvlText w:val="%1."/>
+      <w:lvlJc w:val="left"/>
+      <w:pPr>
+        <w:ind w:left="720" w:hanging="360"/>
+      </w:pPr>
+      <w:rPr>
+        <w:rFonts w:hint="default"/>
+      </w:rPr>
+    </w:lvl>
+    <w:lvl w:ilvl="1" w:tplc="04090019" w:tentative="1">
+      <w:start w:val="1"/>
+      <w:numFmt w:val="lowerLetter"/>
+      <w:lvlText w:val="%2."/>
+      <w:lvlJc w:val="left"/>
+      <w:pPr>
+        <w:ind w:left="1440" w:hanging="360"/>
+      </w:pPr>
+    </w:lvl>
+    <w:lvl w:ilvl="2" w:tplc="0409001B" w:tentative="1">
+      <w:start w:val="1"/>
+      <w:numFmt w:val="lowerRoman"/>
+      <w:lvlText w:val="%3."/>
+      <w:lvlJc w:val="right"/>
+      <w:pPr>
+        <w:ind w:left="2160" w:hanging="180"/>
+      </w:pPr>
+    </w:lvl>
+    <w:lvl w:ilvl="3" w:tplc="0409000F" w:tentative="1">
+      <w:start w:val="1"/>
+      <w:numFmt w:val="decimal"/>
+      <w:lvlText w:val="%4."/>
+      <w:lvlJc w:val="left"/>
+      <w:pPr>
+        <w:ind w:left="2880" w:hanging="360"/>
+      </w:pPr>
+    </w:lvl>
+    <w:lvl w:ilvl="4" w:tplc="04090019" w:tentative="1">
+      <w:start w:val="1"/>
+      <w:numFmt w:val="lowerLetter"/>
+      <w:lvlText w:val="%5."/>
+      <w:lvlJc w:val="left"/>
+      <w:pPr>
+        <w:ind w:left="3600" w:hanging="360"/>
+      </w:pPr>
+    </w:lvl>
+    <w:lvl w:ilvl="5" w:tplc="0409001B" w:tentative="1">
+      <w:start w:val="1"/>
+      <w:numFmt w:val="lowerRoman"/>
+      <w:lvlText w:val="%6."/>
+      <w:lvlJc w:val="right"/>
+      <w:pPr>
+        <w:ind w:left="4320" w:hanging="180"/>
+      </w:pPr>
+    </w:lvl>
+    <w:lvl w:ilvl="6" w:tplc="0409000F" w:tentative="1">
+      <w:start w:val="1"/>
+      <w:numFmt w:val="decimal"/>
+      <w:lvlText w:val="%7."/>
+      <w:lvlJc w:val="left"/>
+      <w:pPr>
+        <w:ind w:left="5040" w:hanging="360"/>
+      </w:pPr>
+    </w:lvl>
+    <w:lvl w:ilvl="7" w:tplc="04090019" w:tentative="1">
+      <w:start w:val="1"/>
+      <w:numFmt w:val="lowerLetter"/>
+      <w:lvlText w:val="%8."/>
+      <w:lvlJc w:val="left"/>
+      <w:pPr>
+        <w:ind w:left="5760" w:hanging="360"/>
+      </w:pPr>
+    </w:lvl>
+    <w:lvl w:ilvl="8" w:tplc="0409001B" w:tentative="1">
+      <w:start w:val="1"/>
+      <w:numFmt w:val="lowerRoman"/>
+      <w:lvlText w:val="%9."/>
+      <w:lvlJc w:val="right"/>
+      <w:pPr>
+        <w:ind w:left="6480" w:hanging="180"/>
+      </w:pPr>
+    </w:lvl>
+  </w:abstractNum>
+  <w:abstractNum w:abstractNumId="1" w15:restartNumberingAfterBreak="0">
+    <w:nsid w:val="2D7F2973"/>
+    <w:multiLevelType w:val="hybridMultilevel"/>
+    <w:tmpl w:val="176ABB34"/>
+    <w:lvl w:ilvl="0" w:tplc="0409000F">
+      <w:start w:val="1"/>
+      <w:numFmt w:val="decimal"/>
+      <w:lvlText w:val="%1."/>
+      <w:lvlJc w:val="left"/>
+      <w:pPr>
+        <w:ind w:left="720" w:hanging="360"/>
+      </w:pPr>
+      <w:rPr>
+        <w:rFonts w:hint="default"/>
+      </w:rPr>
+    </w:lvl>
+    <w:lvl w:ilvl="1" w:tplc="04090019">
+      <w:start w:val="1"/>
+      <w:numFmt w:val="lowerLetter"/>
+      <w:lvlText w:val="%2."/>
+      <w:lvlJc w:val="left"/>
+      <w:pPr>
+        <w:ind w:left="1440" w:hanging="360"/>
+      </w:pPr>
+    </w:lvl>
+    <w:lvl w:ilvl="2" w:tplc="0409001B" w:tentative="1">
+      <w:start w:val="1"/>
+      <w:numFmt w:val="lowerRoman"/>
+      <w:lvlText w:val="%3."/>
+      <w:lvlJc w:val="right"/>
+      <w:pPr>
+        <w:ind w:left="2160" w:hanging="180"/>
+      </w:pPr>
+    </w:lvl>
+    <w:lvl w:ilvl="3" w:tplc="0409000F" w:tentative="1">
+      <w:start w:val="1"/>
+      <w:numFmt w:val="decimal"/>
+      <w:lvlText w:val="%4."/>
+      <w:lvlJc w:val="left"/>
+      <w:pPr>
+        <w:ind w:left="2880" w:hanging="360"/>
+      </w:pPr>
+    </w:lvl>
+    <w:lvl w:ilvl="4" w:tplc="04090019" w:tentative="1">
+      <w:start w:val="1"/>
+      <w:numFmt w:val="lowerLetter"/>
+      <w:lvlText w:val="%5."/>
+      <w:lvlJc w:val="left"/>
+      <w:pPr>
+        <w:ind w:left="3600" w:hanging="360"/>
+      </w:pPr>
+    </w:lvl>
+    <w:lvl w:ilvl="5" w:tplc="0409001B" w:tentative="1">
+      <w:start w:val="1"/>
+      <w:numFmt w:val="lowerRoman"/>
+      <w:lvlText w:val="%6."/>
+      <w:lvlJc w:val="right"/>
+      <w:pPr>
+        <w:ind w:left="4320" w:hanging="180"/>
+      </w:pPr>
+    </w:lvl>
+    <w:lvl w:ilvl="6" w:tplc="0409000F" w:tentative="1">
+      <w:start w:val="1"/>
+      <w:numFmt w:val="decimal"/>
+      <w:lvlText w:val="%7."/>
+      <w:lvlJc w:val="left"/>
+      <w:pPr>
+        <w:ind w:left="5040" w:hanging="360"/>
+      </w:pPr>
+    </w:lvl>
+    <w:lvl w:ilvl="7" w:tplc="04090019" w:tentative="1">
+      <w:start w:val="1"/>
+      <w:numFmt w:val="lowerLetter"/>
+      <w:lvlText w:val="%8."/>
+      <w:lvlJc w:val="left"/>
+      <w:pPr>
+        <w:ind w:left="5760" w:hanging="360"/>
+      </w:pPr>
+    </w:lvl>
+    <w:lvl w:ilvl="8" w:tplc="0409001B" w:tentative="1">
+      <w:start w:val="1"/>
+      <w:numFmt w:val="lowerRoman"/>
+      <w:lvlText w:val="%9."/>
+      <w:lvlJc w:val="right"/>
+      <w:pPr>
+        <w:ind w:left="6480" w:hanging="180"/>
+      </w:pPr>
+    </w:lvl>
+  </w:abstractNum>
+  <w:abstractNum w:abstractNumId="2" w15:restartNumberingAfterBreak="0">
     <w:nsid w:val="55A01B9D"/>
     <w:multiLevelType w:val="multilevel"/>
     <w:tmpl w:val="37C6F9A6"/>
@@ -2494,7 +3116,7 @@
       </w:rPr>
     </w:lvl>
   </w:abstractNum>
-  <w:abstractNum w:abstractNumId="1" w15:restartNumberingAfterBreak="0">
+  <w:abstractNum w:abstractNumId="3" w15:restartNumberingAfterBreak="0">
     <w:nsid w:val="7CC61C9A"/>
     <w:multiLevelType w:val="multilevel"/>
     <w:tmpl w:val="F1C256D6"/>
@@ -2644,10 +3266,16 @@
     </w:lvl>
   </w:abstractNum>
   <w:num w:numId="1">
-    <w:abstractNumId w:val="1"/>
+    <w:abstractNumId w:val="3"/>
   </w:num>
   <w:num w:numId="2">
+    <w:abstractNumId w:val="2"/>
+  </w:num>
+  <w:num w:numId="3">
     <w:abstractNumId w:val="0"/>
+  </w:num>
+  <w:num w:numId="4">
+    <w:abstractNumId w:val="1"/>
   </w:num>
 </w:numbering>
 </file>
@@ -2669,7 +3297,7 @@
       </w:pPr>
     </w:pPrDefault>
   </w:docDefaults>
-  <w:latentStyles w:defLockedState="0" w:defUIPriority="99" w:defSemiHidden="0" w:defUnhideWhenUsed="0" w:defQFormat="0" w:count="375">
+  <w:latentStyles w:defLockedState="0" w:defUIPriority="99" w:defSemiHidden="0" w:defUnhideWhenUsed="0" w:defQFormat="0" w:count="376">
     <w:lsdException w:name="Normal" w:uiPriority="0" w:qFormat="1"/>
     <w:lsdException w:name="heading 1" w:uiPriority="9" w:qFormat="1"/>
     <w:lsdException w:name="heading 2" w:semiHidden="1" w:uiPriority="9" w:unhideWhenUsed="1" w:qFormat="1"/>
@@ -2775,7 +3403,6 @@
     <w:lsdException w:name="HTML Sample" w:semiHidden="1" w:unhideWhenUsed="1"/>
     <w:lsdException w:name="HTML Typewriter" w:semiHidden="1" w:unhideWhenUsed="1"/>
     <w:lsdException w:name="HTML Variable" w:semiHidden="1" w:unhideWhenUsed="1"/>
-    <w:lsdException w:name="Normal Table" w:semiHidden="1" w:unhideWhenUsed="1"/>
     <w:lsdException w:name="annotation subject" w:semiHidden="1" w:unhideWhenUsed="1"/>
     <w:lsdException w:name="No List" w:semiHidden="1" w:unhideWhenUsed="1"/>
     <w:lsdException w:name="Outline List 1" w:semiHidden="1" w:unhideWhenUsed="1"/>
@@ -2822,10 +3449,8 @@
     <w:lsdException w:name="Table Subtle 2" w:semiHidden="1" w:unhideWhenUsed="1"/>
     <w:lsdException w:name="Table Web 1" w:semiHidden="1" w:unhideWhenUsed="1"/>
     <w:lsdException w:name="Table Web 2" w:semiHidden="1" w:unhideWhenUsed="1"/>
-    <w:lsdException w:name="Table Web 3" w:semiHidden="1" w:unhideWhenUsed="1"/>
     <w:lsdException w:name="Balloon Text" w:semiHidden="1" w:unhideWhenUsed="1"/>
     <w:lsdException w:name="Table Grid" w:uiPriority="39"/>
-    <w:lsdException w:name="Table Theme" w:semiHidden="1" w:unhideWhenUsed="1"/>
     <w:lsdException w:name="Placeholder Text" w:semiHidden="1"/>
     <w:lsdException w:name="No Spacing" w:uiPriority="1" w:qFormat="1"/>
     <w:lsdException w:name="Light Shading" w:uiPriority="60"/>
@@ -3045,6 +3670,7 @@
     <w:lsdException w:name="Smart Hyperlink" w:semiHidden="1" w:unhideWhenUsed="1"/>
     <w:lsdException w:name="Hashtag" w:semiHidden="1" w:unhideWhenUsed="1"/>
     <w:lsdException w:name="Unresolved Mention" w:semiHidden="1" w:unhideWhenUsed="1"/>
+    <w:lsdException w:name="Smart Link" w:semiHidden="1" w:unhideWhenUsed="1"/>
   </w:latentStyles>
   <w:style w:type="paragraph" w:default="1" w:styleId="Normal">
     <w:name w:val="Normal"/>
@@ -3139,6 +3765,22 @@
     <w:name w:val="spellingerror"/>
     <w:basedOn w:val="DefaultParagraphFont"/>
     <w:rsid w:val="009D4337"/>
+  </w:style>
+  <w:style w:type="paragraph" w:styleId="ListParagraph">
+    <w:name w:val="List Paragraph"/>
+    <w:basedOn w:val="Normal"/>
+    <w:uiPriority w:val="34"/>
+    <w:qFormat/>
+    <w:rsid w:val="00E72DC7"/>
+    <w:pPr>
+      <w:spacing w:after="0" w:line="240" w:lineRule="auto"/>
+      <w:ind w:left="720"/>
+      <w:contextualSpacing/>
+    </w:pPr>
+    <w:rPr>
+      <w:rFonts w:eastAsiaTheme="minorHAnsi"/>
+      <w:lang w:eastAsia="en-US"/>
+    </w:rPr>
   </w:style>
 </w:styles>
 </file>

</xml_diff>